<commit_message>
Revisión del documento integration build plan
Revisión de ortografía y corrección del documento, reubicación del
artefacto cronograma de implementacion
</commit_message>
<xml_diff>
--- a/Documentos de planeacion/Integration Build Plan.docx
+++ b/Documentos de planeacion/Integration Build Plan.docx
@@ -39,6 +39,9 @@
         <w:fldChar w:fldCharType="separate"/>
       </w:r>
       <w:r>
+        <w:rPr>
+          <w:lang w:val="es-CO"/>
+        </w:rPr>
         <w:t>Integration Build</w:t>
       </w:r>
       <w:r>
@@ -66,11 +69,13 @@
         <w:jc w:val="right"/>
         <w:rPr>
           <w:sz w:val="28"/>
+          <w:lang w:val="es-CO"/>
         </w:rPr>
       </w:pPr>
       <w:r>
         <w:rPr>
           <w:sz w:val="28"/>
+          <w:lang w:val="es-CO"/>
         </w:rPr>
         <w:t>Version 1.2</w:t>
       </w:r>
@@ -80,12 +85,22 @@
         <w:pStyle w:val="Puesto"/>
         <w:rPr>
           <w:sz w:val="28"/>
-        </w:rPr>
-      </w:pPr>
-    </w:p>
-    <w:p/>
-    <w:p>
-      <w:pPr>
+          <w:lang w:val="es-CO"/>
+        </w:rPr>
+      </w:pPr>
+    </w:p>
+    <w:p>
+      <w:pPr>
+        <w:rPr>
+          <w:lang w:val="es-CO"/>
+        </w:rPr>
+      </w:pPr>
+    </w:p>
+    <w:p>
+      <w:pPr>
+        <w:rPr>
+          <w:lang w:val="es-CO"/>
+        </w:rPr>
         <w:sectPr>
           <w:headerReference w:type="default" r:id="rId7"/>
           <w:footerReference w:type="even" r:id="rId8"/>
@@ -107,7 +122,7 @@
     </w:p>
     <w:tbl>
       <w:tblPr>
-        <w:tblW w:w="0" w:type="auto"/>
+        <w:tblW w:w="9504" w:type="dxa"/>
         <w:tblBorders>
           <w:top w:val="single" w:sz="6" w:space="0" w:color="auto"/>
           <w:left w:val="single" w:sz="6" w:space="0" w:color="auto"/>
@@ -327,16 +342,8 @@
               <w:rPr>
                 <w:lang w:val="es-CO"/>
               </w:rPr>
-              <w:t xml:space="preserve">Descripción componentes del </w:t>
+              <w:t>Descripción componentes del build</w:t>
             </w:r>
-            <w:proofErr w:type="spellStart"/>
-            <w:r>
-              <w:rPr>
-                <w:lang w:val="es-CO"/>
-              </w:rPr>
-              <w:t>build</w:t>
-            </w:r>
-            <w:proofErr w:type="spellEnd"/>
           </w:p>
         </w:tc>
         <w:tc>
@@ -419,60 +426,6 @@
           </w:p>
         </w:tc>
       </w:tr>
-      <w:tr>
-        <w:tc>
-          <w:tcPr>
-            <w:tcW w:w="2304" w:type="dxa"/>
-          </w:tcPr>
-          <w:p>
-            <w:pPr>
-              <w:pStyle w:val="Tabletext"/>
-              <w:rPr>
-                <w:lang w:val="es-CO"/>
-              </w:rPr>
-            </w:pPr>
-          </w:p>
-        </w:tc>
-        <w:tc>
-          <w:tcPr>
-            <w:tcW w:w="1152" w:type="dxa"/>
-          </w:tcPr>
-          <w:p>
-            <w:pPr>
-              <w:pStyle w:val="Tabletext"/>
-              <w:rPr>
-                <w:lang w:val="es-CO"/>
-              </w:rPr>
-            </w:pPr>
-          </w:p>
-        </w:tc>
-        <w:tc>
-          <w:tcPr>
-            <w:tcW w:w="3744" w:type="dxa"/>
-          </w:tcPr>
-          <w:p>
-            <w:pPr>
-              <w:pStyle w:val="Tabletext"/>
-              <w:rPr>
-                <w:lang w:val="es-CO"/>
-              </w:rPr>
-            </w:pPr>
-          </w:p>
-        </w:tc>
-        <w:tc>
-          <w:tcPr>
-            <w:tcW w:w="2304" w:type="dxa"/>
-          </w:tcPr>
-          <w:p>
-            <w:pPr>
-              <w:pStyle w:val="Tabletext"/>
-              <w:rPr>
-                <w:lang w:val="es-CO"/>
-              </w:rPr>
-            </w:pPr>
-          </w:p>
-        </w:tc>
-      </w:tr>
     </w:tbl>
     <w:p>
       <w:pPr>
@@ -985,8 +938,6 @@
         </w:rPr>
         <w:t>Subsystems</w:t>
       </w:r>
-      <w:bookmarkStart w:id="0" w:name="_GoBack"/>
-      <w:bookmarkEnd w:id="0"/>
       <w:r>
         <w:rPr>
           <w:noProof/>
@@ -1115,52 +1066,41 @@
       <w:r>
         <w:br w:type="page"/>
       </w:r>
-      <w:r>
-        <w:lastRenderedPageBreak/>
-        <w:fldChar w:fldCharType="begin"/>
-      </w:r>
-      <w:r>
-        <w:instrText xml:space="preserve"> TITLE  \* MERGEFORMAT </w:instrText>
-      </w:r>
-      <w:r>
-        <w:fldChar w:fldCharType="separate"/>
-      </w:r>
-      <w:r>
-        <w:t>Integration Build Plan</w:t>
-      </w:r>
-      <w:r>
-        <w:fldChar w:fldCharType="end"/>
-      </w:r>
+      <w:fldSimple w:instr=" TITLE  \* MERGEFORMAT ">
+        <w:r>
+          <w:t>Integration Build Plan</w:t>
+        </w:r>
+      </w:fldSimple>
     </w:p>
     <w:p>
       <w:pPr>
         <w:pStyle w:val="Ttulo1"/>
         <w:jc w:val="both"/>
       </w:pPr>
-      <w:bookmarkStart w:id="1" w:name="_Toc456598586"/>
-      <w:bookmarkStart w:id="2" w:name="_Toc456600917"/>
-      <w:bookmarkStart w:id="3" w:name="_Toc492783708"/>
+      <w:bookmarkStart w:id="0" w:name="_Toc456598586"/>
+      <w:bookmarkStart w:id="1" w:name="_Toc456600917"/>
+      <w:bookmarkStart w:id="2" w:name="_Toc492783708"/>
       <w:r>
         <w:t>Introduction</w:t>
       </w:r>
+      <w:bookmarkEnd w:id="0"/>
       <w:bookmarkEnd w:id="1"/>
       <w:bookmarkEnd w:id="2"/>
-      <w:bookmarkEnd w:id="3"/>
     </w:p>
     <w:p>
       <w:pPr>
         <w:pStyle w:val="Ttulo2"/>
         <w:jc w:val="both"/>
       </w:pPr>
-      <w:bookmarkStart w:id="4" w:name="_Toc456598587"/>
-      <w:bookmarkStart w:id="5" w:name="_Toc456600918"/>
-      <w:bookmarkStart w:id="6" w:name="_Toc492783709"/>
+      <w:bookmarkStart w:id="3" w:name="_Toc456598587"/>
+      <w:bookmarkStart w:id="4" w:name="_Toc456600918"/>
+      <w:bookmarkStart w:id="5" w:name="_Toc492783709"/>
       <w:r>
         <w:t>Purpose</w:t>
       </w:r>
+      <w:bookmarkEnd w:id="3"/>
       <w:bookmarkEnd w:id="4"/>
       <w:bookmarkEnd w:id="5"/>
-      <w:bookmarkEnd w:id="6"/>
     </w:p>
     <w:p>
       <w:pPr>
@@ -1188,15 +1128,15 @@
         <w:pStyle w:val="Ttulo2"/>
         <w:jc w:val="both"/>
       </w:pPr>
-      <w:bookmarkStart w:id="7" w:name="_Toc456598588"/>
-      <w:bookmarkStart w:id="8" w:name="_Toc456600919"/>
-      <w:bookmarkStart w:id="9" w:name="_Toc492783710"/>
+      <w:bookmarkStart w:id="6" w:name="_Toc456598588"/>
+      <w:bookmarkStart w:id="7" w:name="_Toc456600919"/>
+      <w:bookmarkStart w:id="8" w:name="_Toc492783710"/>
       <w:r>
         <w:t>Scope</w:t>
       </w:r>
+      <w:bookmarkEnd w:id="6"/>
       <w:bookmarkEnd w:id="7"/>
       <w:bookmarkEnd w:id="8"/>
-      <w:bookmarkEnd w:id="9"/>
     </w:p>
     <w:p>
       <w:pPr>
@@ -1210,35 +1150,7 @@
         <w:rPr>
           <w:lang w:val="es-CO"/>
         </w:rPr>
-        <w:t xml:space="preserve">El </w:t>
-      </w:r>
-      <w:proofErr w:type="spellStart"/>
-      <w:r>
-        <w:rPr>
-          <w:lang w:val="es-CO"/>
-        </w:rPr>
-        <w:t>integration</w:t>
-      </w:r>
-      <w:proofErr w:type="spellEnd"/>
-      <w:r>
-        <w:rPr>
-          <w:lang w:val="es-CO"/>
-        </w:rPr>
-        <w:t xml:space="preserve"> </w:t>
-      </w:r>
-      <w:proofErr w:type="spellStart"/>
-      <w:r>
-        <w:rPr>
-          <w:lang w:val="es-CO"/>
-        </w:rPr>
-        <w:t>build</w:t>
-      </w:r>
-      <w:proofErr w:type="spellEnd"/>
-      <w:r>
-        <w:rPr>
-          <w:lang w:val="es-CO"/>
-        </w:rPr>
-        <w:t xml:space="preserve"> plan se aplica a todos los componentes que conforman el Sistema integrado de </w:t>
+        <w:t xml:space="preserve">El integration build plan se aplica a todos los componentes que conforman el Sistema integrado de </w:t>
       </w:r>
       <w:r>
         <w:rPr>
@@ -1252,15 +1164,15 @@
         <w:pStyle w:val="Ttulo2"/>
         <w:jc w:val="both"/>
       </w:pPr>
-      <w:bookmarkStart w:id="10" w:name="_Toc456598589"/>
-      <w:bookmarkStart w:id="11" w:name="_Toc456600920"/>
-      <w:bookmarkStart w:id="12" w:name="_Toc492783711"/>
+      <w:bookmarkStart w:id="9" w:name="_Toc456598589"/>
+      <w:bookmarkStart w:id="10" w:name="_Toc456600920"/>
+      <w:bookmarkStart w:id="11" w:name="_Toc492783711"/>
       <w:r>
         <w:t>Definitions, Acronyms, and Abbreviations</w:t>
       </w:r>
+      <w:bookmarkEnd w:id="9"/>
       <w:bookmarkEnd w:id="10"/>
       <w:bookmarkEnd w:id="11"/>
-      <w:bookmarkEnd w:id="12"/>
     </w:p>
     <w:p>
       <w:pPr>
@@ -1268,17 +1180,10 @@
         <w:jc w:val="both"/>
       </w:pPr>
       <w:r>
-        <w:t xml:space="preserve">[This subsection provides the definitions of all terms, acronyms, and abbreviations required to properly interpret the </w:t>
-      </w:r>
-      <w:r>
-        <w:rPr>
-          <w:b/>
-          <w:bCs/>
-        </w:rPr>
-        <w:t>Integration Build Plan</w:t>
-      </w:r>
-      <w:r>
-        <w:t>. This information may be provided by reference to the project’s Glossary.]</w:t>
+        <w:t>Yii:</w:t>
+      </w:r>
+      <w:r>
+        <w:t xml:space="preserve"> Yes It Is</w:t>
       </w:r>
     </w:p>
     <w:p>
@@ -1286,15 +1191,15 @@
         <w:pStyle w:val="Ttulo2"/>
         <w:jc w:val="both"/>
       </w:pPr>
-      <w:bookmarkStart w:id="13" w:name="_Toc456598590"/>
-      <w:bookmarkStart w:id="14" w:name="_Toc456600921"/>
-      <w:bookmarkStart w:id="15" w:name="_Toc492783712"/>
+      <w:bookmarkStart w:id="12" w:name="_Toc456598590"/>
+      <w:bookmarkStart w:id="13" w:name="_Toc456600921"/>
+      <w:bookmarkStart w:id="14" w:name="_Toc492783712"/>
       <w:r>
         <w:t>References</w:t>
       </w:r>
+      <w:bookmarkEnd w:id="12"/>
       <w:bookmarkEnd w:id="13"/>
       <w:bookmarkEnd w:id="14"/>
-      <w:bookmarkEnd w:id="15"/>
     </w:p>
     <w:p>
       <w:pPr>
@@ -1308,49 +1213,7 @@
         <w:rPr>
           <w:lang w:val="es-CO"/>
         </w:rPr>
-        <w:t xml:space="preserve">IBM </w:t>
-      </w:r>
-      <w:proofErr w:type="spellStart"/>
-      <w:r>
-        <w:rPr>
-          <w:lang w:val="es-CO"/>
-        </w:rPr>
-        <w:t>Rational</w:t>
-      </w:r>
-      <w:proofErr w:type="spellEnd"/>
-      <w:r>
-        <w:rPr>
-          <w:lang w:val="es-CO"/>
-        </w:rPr>
-        <w:t xml:space="preserve"> </w:t>
-      </w:r>
-      <w:proofErr w:type="spellStart"/>
-      <w:r>
-        <w:rPr>
-          <w:lang w:val="es-CO"/>
-        </w:rPr>
-        <w:t>Unified</w:t>
-      </w:r>
-      <w:proofErr w:type="spellEnd"/>
-      <w:r>
-        <w:rPr>
-          <w:lang w:val="es-CO"/>
-        </w:rPr>
-        <w:t xml:space="preserve"> </w:t>
-      </w:r>
-      <w:proofErr w:type="spellStart"/>
-      <w:r>
-        <w:rPr>
-          <w:lang w:val="es-CO"/>
-        </w:rPr>
-        <w:t>Process</w:t>
-      </w:r>
-      <w:proofErr w:type="spellEnd"/>
-      <w:r>
-        <w:rPr>
-          <w:lang w:val="es-CO"/>
-        </w:rPr>
-        <w:t xml:space="preserve"> (2014) </w:t>
+        <w:t xml:space="preserve">IBM Rational Unified Process (2014) </w:t>
       </w:r>
       <w:hyperlink r:id="rId9" w:history="1">
         <w:r>
@@ -1379,15 +1242,15 @@
         <w:pStyle w:val="Ttulo2"/>
         <w:jc w:val="both"/>
       </w:pPr>
-      <w:bookmarkStart w:id="16" w:name="_Toc456598591"/>
-      <w:bookmarkStart w:id="17" w:name="_Toc456600922"/>
-      <w:bookmarkStart w:id="18" w:name="_Toc492783713"/>
+      <w:bookmarkStart w:id="15" w:name="_Toc456598591"/>
+      <w:bookmarkStart w:id="16" w:name="_Toc456600922"/>
+      <w:bookmarkStart w:id="17" w:name="_Toc492783713"/>
       <w:r>
         <w:t>Overview</w:t>
       </w:r>
+      <w:bookmarkEnd w:id="15"/>
       <w:bookmarkEnd w:id="16"/>
       <w:bookmarkEnd w:id="17"/>
-      <w:bookmarkEnd w:id="18"/>
     </w:p>
     <w:p>
       <w:pPr>
@@ -1401,35 +1264,7 @@
         <w:rPr>
           <w:lang w:val="es-CO"/>
         </w:rPr>
-        <w:t xml:space="preserve">El documento </w:t>
-      </w:r>
-      <w:proofErr w:type="spellStart"/>
-      <w:r>
-        <w:rPr>
-          <w:lang w:val="es-CO"/>
-        </w:rPr>
-        <w:t>Integration</w:t>
-      </w:r>
-      <w:proofErr w:type="spellEnd"/>
-      <w:r>
-        <w:rPr>
-          <w:lang w:val="es-CO"/>
-        </w:rPr>
-        <w:t xml:space="preserve"> </w:t>
-      </w:r>
-      <w:proofErr w:type="spellStart"/>
-      <w:r>
-        <w:rPr>
-          <w:lang w:val="es-CO"/>
-        </w:rPr>
-        <w:t>Builld</w:t>
-      </w:r>
-      <w:proofErr w:type="spellEnd"/>
-      <w:r>
-        <w:rPr>
-          <w:lang w:val="es-CO"/>
-        </w:rPr>
-        <w:t xml:space="preserve"> Plan posee la descripción de los </w:t>
+        <w:t xml:space="preserve">El documento Integration Build Plan posee la descripción de los </w:t>
       </w:r>
       <w:r>
         <w:rPr>
@@ -1437,14 +1272,20 @@
         </w:rPr>
         <w:t xml:space="preserve">subsistemas que el proyecto posee, y también posee un cronograma de </w:t>
       </w:r>
-      <w:proofErr w:type="spellStart"/>
-      <w:r>
-        <w:rPr>
-          <w:lang w:val="es-CO"/>
-        </w:rPr>
-        <w:t>implemetación</w:t>
-      </w:r>
-      <w:proofErr w:type="spellEnd"/>
+      <w:r>
+        <w:rPr>
+          <w:lang w:val="es-CO"/>
+        </w:rPr>
+        <w:t>implementación</w:t>
+      </w:r>
+      <w:r>
+        <w:rPr>
+          <w:lang w:val="es-CO"/>
+        </w:rPr>
+        <w:t>, en el cual quedan establecidas las entregas funcionales y la construcción de los build del proyecto.</w:t>
+      </w:r>
+      <w:bookmarkStart w:id="18" w:name="_GoBack"/>
+      <w:bookmarkEnd w:id="18"/>
     </w:p>
     <w:p>
       <w:pPr>
@@ -1544,16 +1385,20 @@
         <w:rPr>
           <w:lang w:val="es-CO"/>
         </w:rPr>
-        <w:t xml:space="preserve">Framework </w:t>
-      </w:r>
-      <w:proofErr w:type="spellStart"/>
-      <w:r>
-        <w:rPr>
-          <w:lang w:val="es-CO"/>
-        </w:rPr>
-        <w:t>Yii</w:t>
-      </w:r>
-      <w:proofErr w:type="spellEnd"/>
+        <w:t>Framework</w:t>
+      </w:r>
+      <w:r>
+        <w:rPr>
+          <w:lang w:val="es-CO"/>
+        </w:rPr>
+        <w:t xml:space="preserve"> de programación</w:t>
+      </w:r>
+      <w:r>
+        <w:rPr>
+          <w:lang w:val="es-CO"/>
+        </w:rPr>
+        <w:t xml:space="preserve"> Yii</w:t>
+      </w:r>
     </w:p>
     <w:p>
       <w:pPr>
@@ -1563,24 +1408,16 @@
           <w:numId w:val="25"/>
         </w:numPr>
         <w:jc w:val="both"/>
-        <w:rPr>
-          <w:lang w:val="es-CO"/>
-        </w:rPr>
-      </w:pPr>
-      <w:r>
-        <w:rPr>
-          <w:lang w:val="es-CO"/>
-        </w:rPr>
-        <w:t xml:space="preserve">Framework </w:t>
-      </w:r>
-      <w:proofErr w:type="spellStart"/>
-      <w:r>
-        <w:rPr>
-          <w:lang w:val="es-CO"/>
-        </w:rPr>
-        <w:t>Bootstrap</w:t>
-      </w:r>
-      <w:proofErr w:type="spellEnd"/>
+      </w:pPr>
+      <w:r>
+        <w:t>Framework</w:t>
+      </w:r>
+      <w:r>
+        <w:t xml:space="preserve"> de front end</w:t>
+      </w:r>
+      <w:r>
+        <w:t xml:space="preserve"> Bootstrap</w:t>
+      </w:r>
     </w:p>
     <w:p>
       <w:pPr>
@@ -1594,14 +1431,12 @@
           <w:lang w:val="es-CO"/>
         </w:rPr>
       </w:pPr>
-      <w:proofErr w:type="spellStart"/>
       <w:r>
         <w:rPr>
           <w:lang w:val="es-CO"/>
         </w:rPr>
         <w:t>Xampp</w:t>
       </w:r>
-      <w:proofErr w:type="spellEnd"/>
     </w:p>
     <w:p>
       <w:pPr>
@@ -1621,89 +1456,19 @@
         <w:rPr>
           <w:lang w:val="es-CO"/>
         </w:rPr>
-        <w:t xml:space="preserve">instaló el entorno para el desarrollo del proyecto, este consiste en </w:t>
-      </w:r>
-      <w:proofErr w:type="spellStart"/>
-      <w:r>
-        <w:rPr>
-          <w:lang w:val="es-CO"/>
-        </w:rPr>
-        <w:t>xampp</w:t>
-      </w:r>
-      <w:proofErr w:type="spellEnd"/>
-      <w:r>
-        <w:rPr>
-          <w:lang w:val="es-CO"/>
-        </w:rPr>
-        <w:t xml:space="preserve"> que trae predeterminado los servidores de aplicación </w:t>
-      </w:r>
-      <w:r>
-        <w:rPr>
-          <w:lang w:val="es-CO"/>
-        </w:rPr>
-        <w:t xml:space="preserve">apache y </w:t>
-      </w:r>
-      <w:proofErr w:type="spellStart"/>
-      <w:r>
-        <w:rPr>
-          <w:lang w:val="es-CO"/>
-        </w:rPr>
-        <w:t>mysql</w:t>
-      </w:r>
-      <w:proofErr w:type="spellEnd"/>
-      <w:r>
-        <w:rPr>
-          <w:lang w:val="es-CO"/>
-        </w:rPr>
-        <w:t xml:space="preserve">, </w:t>
-      </w:r>
-      <w:r>
-        <w:rPr>
-          <w:lang w:val="es-CO"/>
-        </w:rPr>
-        <w:t xml:space="preserve">los </w:t>
-      </w:r>
-      <w:proofErr w:type="spellStart"/>
-      <w:r>
-        <w:rPr>
-          <w:lang w:val="es-CO"/>
-        </w:rPr>
-        <w:t>framework</w:t>
-      </w:r>
-      <w:proofErr w:type="spellEnd"/>
-      <w:r>
-        <w:rPr>
-          <w:lang w:val="es-CO"/>
-        </w:rPr>
-        <w:t xml:space="preserve"> </w:t>
-      </w:r>
-      <w:proofErr w:type="spellStart"/>
-      <w:r>
-        <w:rPr>
-          <w:lang w:val="es-CO"/>
-        </w:rPr>
-        <w:t>Yii</w:t>
-      </w:r>
-      <w:proofErr w:type="spellEnd"/>
-      <w:r>
-        <w:rPr>
-          <w:lang w:val="es-CO"/>
-        </w:rPr>
-        <w:t xml:space="preserve"> y </w:t>
-      </w:r>
-      <w:proofErr w:type="spellStart"/>
-      <w:r>
-        <w:rPr>
-          <w:lang w:val="es-CO"/>
-        </w:rPr>
-        <w:t>bootstrap</w:t>
-      </w:r>
-      <w:proofErr w:type="spellEnd"/>
-      <w:r>
-        <w:rPr>
-          <w:lang w:val="es-CO"/>
-        </w:rPr>
-        <w:t xml:space="preserve"> se</w:t>
+        <w:t xml:space="preserve">instaló el entorno para el desarrollo del proyecto, este consiste en xampp que trae predeterminado los servidores de aplicación </w:t>
+      </w:r>
+      <w:r>
+        <w:rPr>
+          <w:lang w:val="es-CO"/>
+        </w:rPr>
+        <w:t xml:space="preserve">apache y mysql, </w:t>
+      </w:r>
+      <w:r>
+        <w:rPr>
+          <w:lang w:val="es-CO"/>
+        </w:rPr>
+        <w:t>los framework Yii y bootstrap se</w:t>
       </w:r>
       <w:r>
         <w:rPr>
@@ -1715,49 +1480,7 @@
         <w:rPr>
           <w:lang w:val="es-CO"/>
         </w:rPr>
-        <w:t xml:space="preserve"> en </w:t>
-      </w:r>
-      <w:proofErr w:type="spellStart"/>
-      <w:r>
-        <w:rPr>
-          <w:lang w:val="es-CO"/>
-        </w:rPr>
-        <w:t>xampp</w:t>
-      </w:r>
-      <w:proofErr w:type="spellEnd"/>
-      <w:r>
-        <w:rPr>
-          <w:lang w:val="es-CO"/>
-        </w:rPr>
-        <w:t xml:space="preserve"> y se versionan con la ayuda de </w:t>
-      </w:r>
-      <w:proofErr w:type="spellStart"/>
-      <w:r>
-        <w:rPr>
-          <w:lang w:val="es-CO"/>
-        </w:rPr>
-        <w:t>git</w:t>
-      </w:r>
-      <w:proofErr w:type="spellEnd"/>
-      <w:r>
-        <w:rPr>
-          <w:lang w:val="es-CO"/>
-        </w:rPr>
-        <w:t xml:space="preserve"> y </w:t>
-      </w:r>
-      <w:proofErr w:type="spellStart"/>
-      <w:r>
-        <w:rPr>
-          <w:lang w:val="es-CO"/>
-        </w:rPr>
-        <w:t>github</w:t>
-      </w:r>
-      <w:proofErr w:type="spellEnd"/>
-      <w:r>
-        <w:rPr>
-          <w:lang w:val="es-CO"/>
-        </w:rPr>
-        <w:t>.</w:t>
+        <w:t xml:space="preserve"> en xampp y se versionan con la ayuda de git y github.</w:t>
       </w:r>
     </w:p>
     <w:p>
@@ -2123,27 +1846,55 @@
         <w:rPr>
           <w:lang w:val="es-CO"/>
         </w:rPr>
-        <w:t xml:space="preserve"> plan para la integración continua se utilizara la aplicación ----- de la cual se utilizaran las funcionalidades una vez por semana cuando el avance funcional del proyecto </w:t>
-      </w:r>
-      <w:r>
-        <w:rPr>
-          <w:lang w:val="es-CO"/>
-        </w:rPr>
-        <w:t xml:space="preserve">esté terminado para establecer los </w:t>
-      </w:r>
-      <w:proofErr w:type="spellStart"/>
-      <w:r>
-        <w:rPr>
-          <w:lang w:val="es-CO"/>
-        </w:rPr>
-        <w:t>build</w:t>
-      </w:r>
-      <w:proofErr w:type="spellEnd"/>
-      <w:r>
-        <w:rPr>
-          <w:lang w:val="es-CO"/>
-        </w:rPr>
-        <w:t xml:space="preserve"> del proyecto.</w:t>
+        <w:t xml:space="preserve"> plan para la integración continua se utilizara la aplicación </w:t>
+      </w:r>
+      <w:r>
+        <w:rPr>
+          <w:lang w:val="es-CO"/>
+        </w:rPr>
+        <w:t>Jenkins</w:t>
+      </w:r>
+      <w:r>
+        <w:rPr>
+          <w:lang w:val="es-CO"/>
+        </w:rPr>
+        <w:t xml:space="preserve"> de la cual se utilizaran las funcionalidades una vez por semana cuando el avance funcional del proyecto </w:t>
+      </w:r>
+      <w:r>
+        <w:rPr>
+          <w:lang w:val="es-CO"/>
+        </w:rPr>
+        <w:t>esté terminado para establecer los build del proyecto.</w:t>
+      </w:r>
+      <w:r>
+        <w:rPr>
+          <w:lang w:val="es-CO"/>
+        </w:rPr>
+        <w:t xml:space="preserve"> Esta aplicación se sincronizara con el SCM que se </w:t>
+      </w:r>
+      <w:r>
+        <w:rPr>
+          <w:lang w:val="es-CO"/>
+        </w:rPr>
+        <w:t>está</w:t>
+      </w:r>
+      <w:r>
+        <w:rPr>
+          <w:lang w:val="es-CO"/>
+        </w:rPr>
+        <w:t xml:space="preserve"> utilizando</w:t>
+      </w:r>
+      <w:r>
+        <w:rPr>
+          <w:lang w:val="es-CO"/>
+        </w:rPr>
+        <w:t xml:space="preserve"> para el desarrollo del proyecto</w:t>
+      </w:r>
+      <w:r>
+        <w:rPr>
+          <w:lang w:val="es-CO"/>
+        </w:rPr>
+        <w:t>.</w:t>
       </w:r>
     </w:p>
     <w:p>
@@ -2159,21 +1910,7 @@
         <w:rPr>
           <w:lang w:val="es-CO"/>
         </w:rPr>
-        <w:t xml:space="preserve">Los </w:t>
-      </w:r>
-      <w:proofErr w:type="spellStart"/>
-      <w:r>
-        <w:rPr>
-          <w:lang w:val="es-CO"/>
-        </w:rPr>
-        <w:t>build</w:t>
-      </w:r>
-      <w:proofErr w:type="spellEnd"/>
-      <w:r>
-        <w:rPr>
-          <w:lang w:val="es-CO"/>
-        </w:rPr>
-        <w:t xml:space="preserve"> establecidos por el equipo de trabajo se distribuyen de la siguiente manera:</w:t>
+        <w:t>Los build establecidos por el equipo de trabajo se distribuyen de la siguiente manera:</w:t>
       </w:r>
     </w:p>
     <w:p>
@@ -2194,43 +1931,13 @@
           <w:b/>
           <w:lang w:val="es-CO"/>
         </w:rPr>
-        <w:t xml:space="preserve">Primer </w:t>
-      </w:r>
-      <w:proofErr w:type="spellStart"/>
-      <w:r>
-        <w:rPr>
-          <w:b/>
-          <w:lang w:val="es-CO"/>
-        </w:rPr>
-        <w:t>build</w:t>
-      </w:r>
-      <w:proofErr w:type="spellEnd"/>
-      <w:r>
-        <w:rPr>
-          <w:b/>
-          <w:lang w:val="es-CO"/>
-        </w:rPr>
-        <w:t xml:space="preserve">: </w:t>
-      </w:r>
-      <w:r>
-        <w:rPr>
-          <w:lang w:val="es-CO"/>
-        </w:rPr>
-        <w:t xml:space="preserve">El primer </w:t>
-      </w:r>
-      <w:proofErr w:type="spellStart"/>
-      <w:r>
-        <w:rPr>
-          <w:lang w:val="es-CO"/>
-        </w:rPr>
-        <w:t>build</w:t>
-      </w:r>
-      <w:proofErr w:type="spellEnd"/>
-      <w:r>
-        <w:rPr>
-          <w:lang w:val="es-CO"/>
-        </w:rPr>
-        <w:t xml:space="preserve"> del proyecto se compondrá de las funcionalidades desarrolladas en el primer hito y se establecerá como el primer entregable estable.</w:t>
+        <w:t xml:space="preserve">Primer build: </w:t>
+      </w:r>
+      <w:r>
+        <w:rPr>
+          <w:lang w:val="es-CO"/>
+        </w:rPr>
+        <w:t>El primer build del proyecto se compondrá de las funcionalidades desarrolladas en el primer hito y se establecerá como el primer entregable estable.</w:t>
       </w:r>
     </w:p>
     <w:p>
@@ -2251,43 +1958,13 @@
           <w:b/>
           <w:lang w:val="es-CO"/>
         </w:rPr>
-        <w:t xml:space="preserve">Segundo </w:t>
-      </w:r>
-      <w:proofErr w:type="spellStart"/>
-      <w:r>
-        <w:rPr>
-          <w:b/>
-          <w:lang w:val="es-CO"/>
-        </w:rPr>
-        <w:t>build</w:t>
-      </w:r>
-      <w:proofErr w:type="spellEnd"/>
-      <w:r>
-        <w:rPr>
-          <w:b/>
-          <w:lang w:val="es-CO"/>
-        </w:rPr>
-        <w:t xml:space="preserve">: </w:t>
-      </w:r>
-      <w:r>
-        <w:rPr>
-          <w:lang w:val="es-CO"/>
-        </w:rPr>
-        <w:t xml:space="preserve">El segundo </w:t>
-      </w:r>
-      <w:proofErr w:type="spellStart"/>
-      <w:r>
-        <w:rPr>
-          <w:lang w:val="es-CO"/>
-        </w:rPr>
-        <w:t>build</w:t>
-      </w:r>
-      <w:proofErr w:type="spellEnd"/>
-      <w:r>
-        <w:rPr>
-          <w:lang w:val="es-CO"/>
-        </w:rPr>
-        <w:t xml:space="preserve"> del proyecto se compondrá con las funcionalidades desarrolladas en e</w:t>
+        <w:t xml:space="preserve">Segundo build: </w:t>
+      </w:r>
+      <w:r>
+        <w:rPr>
+          <w:lang w:val="es-CO"/>
+        </w:rPr>
+        <w:t>El segundo build del proyecto se compondrá con las funcionalidades desarrolladas en e</w:t>
       </w:r>
       <w:r>
         <w:rPr>
@@ -2314,43 +1991,13 @@
           <w:b/>
           <w:lang w:val="es-CO"/>
         </w:rPr>
-        <w:t xml:space="preserve">Tercer </w:t>
-      </w:r>
-      <w:proofErr w:type="spellStart"/>
-      <w:r>
-        <w:rPr>
-          <w:b/>
-          <w:lang w:val="es-CO"/>
-        </w:rPr>
-        <w:t>build</w:t>
-      </w:r>
-      <w:proofErr w:type="spellEnd"/>
-      <w:r>
-        <w:rPr>
-          <w:b/>
-          <w:lang w:val="es-CO"/>
-        </w:rPr>
-        <w:t xml:space="preserve">: </w:t>
-      </w:r>
-      <w:r>
-        <w:rPr>
-          <w:lang w:val="es-CO"/>
-        </w:rPr>
-        <w:t xml:space="preserve">El tercer </w:t>
-      </w:r>
-      <w:proofErr w:type="spellStart"/>
-      <w:r>
-        <w:rPr>
-          <w:lang w:val="es-CO"/>
-        </w:rPr>
-        <w:t>build</w:t>
-      </w:r>
-      <w:proofErr w:type="spellEnd"/>
-      <w:r>
-        <w:rPr>
-          <w:lang w:val="es-CO"/>
-        </w:rPr>
-        <w:t xml:space="preserve"> del proyecto se compondrá con las funcionalidades desarrolladas en el quinto y sexto hito.</w:t>
+        <w:t xml:space="preserve">Tercer build: </w:t>
+      </w:r>
+      <w:r>
+        <w:rPr>
+          <w:lang w:val="es-CO"/>
+        </w:rPr>
+        <w:t>El tercer build del proyecto se compondrá con las funcionalidades desarrolladas en el quinto y sexto hito.</w:t>
       </w:r>
     </w:p>
     <w:sectPr>
@@ -2487,21 +2134,11 @@
           <w:r>
             <w:sym w:font="Symbol" w:char="F0D3"/>
           </w:r>
-          <w:r>
-            <w:fldChar w:fldCharType="begin"/>
-          </w:r>
-          <w:r>
-            <w:instrText xml:space="preserve"> DOCPROPERTY "Company"  \* MERGEFORMAT </w:instrText>
-          </w:r>
-          <w:r>
-            <w:fldChar w:fldCharType="separate"/>
-          </w:r>
-          <w:r>
-            <w:t>&lt;Company Name&gt;</w:t>
-          </w:r>
-          <w:r>
-            <w:fldChar w:fldCharType="end"/>
-          </w:r>
+          <w:fldSimple w:instr=" DOCPROPERTY &quot;Company&quot;  \* MERGEFORMAT ">
+            <w:r>
+              <w:t>&lt;Company Name&gt;</w:t>
+            </w:r>
+          </w:fldSimple>
           <w:r>
             <w:t xml:space="preserve">, </w:t>
           </w:r>
@@ -2794,21 +2431,11 @@
           <w:tcW w:w="6379" w:type="dxa"/>
         </w:tcPr>
         <w:p>
-          <w:r>
-            <w:fldChar w:fldCharType="begin"/>
-          </w:r>
-          <w:r>
-            <w:instrText xml:space="preserve"> TITLE  \* MERGEFORMAT </w:instrText>
-          </w:r>
-          <w:r>
-            <w:fldChar w:fldCharType="separate"/>
-          </w:r>
-          <w:r>
-            <w:t>Integration Build Plan</w:t>
-          </w:r>
-          <w:r>
-            <w:fldChar w:fldCharType="end"/>
-          </w:r>
+          <w:fldSimple w:instr=" TITLE  \* MERGEFORMAT ">
+            <w:r>
+              <w:t>Integration Build Plan</w:t>
+            </w:r>
+          </w:fldSimple>
         </w:p>
       </w:tc>
       <w:tc>
@@ -2817,7 +2444,10 @@
         </w:tcPr>
         <w:p>
           <w:r>
-            <w:t xml:space="preserve">  Date:  02/10 /14</w:t>
+            <w:t xml:space="preserve">  Date:  04</w:t>
+          </w:r>
+          <w:r>
+            <w:t>/10 /14</w:t>
           </w:r>
         </w:p>
       </w:tc>

</xml_diff>

<commit_message>
actualizacion de los documentos
</commit_message>
<xml_diff>
--- a/Documentos de planeacion/Integration Build Plan.docx
+++ b/Documentos de planeacion/Integration Build Plan.docx
@@ -38,12 +38,28 @@
       <w:r>
         <w:fldChar w:fldCharType="separate"/>
       </w:r>
-      <w:r>
-        <w:rPr>
-          <w:lang w:val="es-CO"/>
-        </w:rPr>
-        <w:t>Integration Build</w:t>
-      </w:r>
+      <w:proofErr w:type="spellStart"/>
+      <w:r>
+        <w:rPr>
+          <w:lang w:val="es-CO"/>
+        </w:rPr>
+        <w:t>Integration</w:t>
+      </w:r>
+      <w:proofErr w:type="spellEnd"/>
+      <w:r>
+        <w:rPr>
+          <w:lang w:val="es-CO"/>
+        </w:rPr>
+        <w:t xml:space="preserve"> </w:t>
+      </w:r>
+      <w:proofErr w:type="spellStart"/>
+      <w:r>
+        <w:rPr>
+          <w:lang w:val="es-CO"/>
+        </w:rPr>
+        <w:t>Build</w:t>
+      </w:r>
+      <w:proofErr w:type="spellEnd"/>
       <w:r>
         <w:rPr>
           <w:lang w:val="es-CO"/>
@@ -72,12 +88,21 @@
           <w:lang w:val="es-CO"/>
         </w:rPr>
       </w:pPr>
+      <w:proofErr w:type="spellStart"/>
       <w:r>
         <w:rPr>
           <w:sz w:val="28"/>
           <w:lang w:val="es-CO"/>
         </w:rPr>
-        <w:t>Version 1.2</w:t>
+        <w:t>Version</w:t>
+      </w:r>
+      <w:proofErr w:type="spellEnd"/>
+      <w:r>
+        <w:rPr>
+          <w:sz w:val="28"/>
+          <w:lang w:val="es-CO"/>
+        </w:rPr>
+        <w:t xml:space="preserve"> 1.2</w:t>
       </w:r>
     </w:p>
     <w:p>
@@ -342,8 +367,16 @@
               <w:rPr>
                 <w:lang w:val="es-CO"/>
               </w:rPr>
-              <w:t>Descripción componentes del build</w:t>
+              <w:t xml:space="preserve">Descripción componentes del </w:t>
             </w:r>
+            <w:proofErr w:type="spellStart"/>
+            <w:r>
+              <w:rPr>
+                <w:lang w:val="es-CO"/>
+              </w:rPr>
+              <w:t>build</w:t>
+            </w:r>
+            <w:proofErr w:type="spellEnd"/>
           </w:p>
         </w:tc>
         <w:tc>
@@ -438,6 +471,8 @@
       <w:pPr>
         <w:pStyle w:val="Puesto"/>
       </w:pPr>
+      <w:bookmarkStart w:id="0" w:name="_GoBack"/>
+      <w:bookmarkEnd w:id="0"/>
       <w:r>
         <w:rPr>
           <w:lang w:val="es-CO"/>
@@ -1066,41 +1101,52 @@
       <w:r>
         <w:br w:type="page"/>
       </w:r>
-      <w:fldSimple w:instr=" TITLE  \* MERGEFORMAT ">
-        <w:r>
-          <w:t>Integration Build Plan</w:t>
-        </w:r>
-      </w:fldSimple>
+      <w:r>
+        <w:lastRenderedPageBreak/>
+        <w:fldChar w:fldCharType="begin"/>
+      </w:r>
+      <w:r>
+        <w:instrText xml:space="preserve"> TITLE  \* MERGEFORMAT </w:instrText>
+      </w:r>
+      <w:r>
+        <w:fldChar w:fldCharType="separate"/>
+      </w:r>
+      <w:r>
+        <w:t>Integration Build Plan</w:t>
+      </w:r>
+      <w:r>
+        <w:fldChar w:fldCharType="end"/>
+      </w:r>
     </w:p>
     <w:p>
       <w:pPr>
         <w:pStyle w:val="Ttulo1"/>
         <w:jc w:val="both"/>
       </w:pPr>
-      <w:bookmarkStart w:id="0" w:name="_Toc456598586"/>
-      <w:bookmarkStart w:id="1" w:name="_Toc456600917"/>
-      <w:bookmarkStart w:id="2" w:name="_Toc492783708"/>
+      <w:bookmarkStart w:id="1" w:name="_Toc456598586"/>
+      <w:bookmarkStart w:id="2" w:name="_Toc456600917"/>
+      <w:bookmarkStart w:id="3" w:name="_Toc492783708"/>
       <w:r>
         <w:t>Introduction</w:t>
       </w:r>
-      <w:bookmarkEnd w:id="0"/>
       <w:bookmarkEnd w:id="1"/>
       <w:bookmarkEnd w:id="2"/>
+      <w:bookmarkEnd w:id="3"/>
     </w:p>
     <w:p>
       <w:pPr>
         <w:pStyle w:val="Ttulo2"/>
         <w:jc w:val="both"/>
       </w:pPr>
-      <w:bookmarkStart w:id="3" w:name="_Toc456598587"/>
-      <w:bookmarkStart w:id="4" w:name="_Toc456600918"/>
-      <w:bookmarkStart w:id="5" w:name="_Toc492783709"/>
+      <w:bookmarkStart w:id="4" w:name="_Toc456598587"/>
+      <w:bookmarkStart w:id="5" w:name="_Toc456600918"/>
+      <w:bookmarkStart w:id="6" w:name="_Toc492783709"/>
       <w:r>
         <w:t>Purpose</w:t>
       </w:r>
-      <w:bookmarkEnd w:id="3"/>
       <w:bookmarkEnd w:id="4"/>
       <w:bookmarkEnd w:id="5"/>
+      <w:bookmarkEnd w:id="6"/>
     </w:p>
     <w:p>
       <w:pPr>
@@ -1128,15 +1174,15 @@
         <w:pStyle w:val="Ttulo2"/>
         <w:jc w:val="both"/>
       </w:pPr>
-      <w:bookmarkStart w:id="6" w:name="_Toc456598588"/>
-      <w:bookmarkStart w:id="7" w:name="_Toc456600919"/>
-      <w:bookmarkStart w:id="8" w:name="_Toc492783710"/>
+      <w:bookmarkStart w:id="7" w:name="_Toc456598588"/>
+      <w:bookmarkStart w:id="8" w:name="_Toc456600919"/>
+      <w:bookmarkStart w:id="9" w:name="_Toc492783710"/>
       <w:r>
         <w:t>Scope</w:t>
       </w:r>
-      <w:bookmarkEnd w:id="6"/>
       <w:bookmarkEnd w:id="7"/>
       <w:bookmarkEnd w:id="8"/>
+      <w:bookmarkEnd w:id="9"/>
     </w:p>
     <w:p>
       <w:pPr>
@@ -1150,7 +1196,35 @@
         <w:rPr>
           <w:lang w:val="es-CO"/>
         </w:rPr>
-        <w:t xml:space="preserve">El integration build plan se aplica a todos los componentes que conforman el Sistema integrado de </w:t>
+        <w:t xml:space="preserve">El </w:t>
+      </w:r>
+      <w:proofErr w:type="spellStart"/>
+      <w:r>
+        <w:rPr>
+          <w:lang w:val="es-CO"/>
+        </w:rPr>
+        <w:t>integration</w:t>
+      </w:r>
+      <w:proofErr w:type="spellEnd"/>
+      <w:r>
+        <w:rPr>
+          <w:lang w:val="es-CO"/>
+        </w:rPr>
+        <w:t xml:space="preserve"> </w:t>
+      </w:r>
+      <w:proofErr w:type="spellStart"/>
+      <w:r>
+        <w:rPr>
+          <w:lang w:val="es-CO"/>
+        </w:rPr>
+        <w:t>build</w:t>
+      </w:r>
+      <w:proofErr w:type="spellEnd"/>
+      <w:r>
+        <w:rPr>
+          <w:lang w:val="es-CO"/>
+        </w:rPr>
+        <w:t xml:space="preserve"> plan se aplica a todos los componentes que conforman el Sistema integrado de </w:t>
       </w:r>
       <w:r>
         <w:rPr>
@@ -1164,15 +1238,15 @@
         <w:pStyle w:val="Ttulo2"/>
         <w:jc w:val="both"/>
       </w:pPr>
-      <w:bookmarkStart w:id="9" w:name="_Toc456598589"/>
-      <w:bookmarkStart w:id="10" w:name="_Toc456600920"/>
-      <w:bookmarkStart w:id="11" w:name="_Toc492783711"/>
+      <w:bookmarkStart w:id="10" w:name="_Toc456598589"/>
+      <w:bookmarkStart w:id="11" w:name="_Toc456600920"/>
+      <w:bookmarkStart w:id="12" w:name="_Toc492783711"/>
       <w:r>
         <w:t>Definitions, Acronyms, and Abbreviations</w:t>
       </w:r>
-      <w:bookmarkEnd w:id="9"/>
       <w:bookmarkEnd w:id="10"/>
       <w:bookmarkEnd w:id="11"/>
+      <w:bookmarkEnd w:id="12"/>
     </w:p>
     <w:p>
       <w:pPr>
@@ -1191,15 +1265,15 @@
         <w:pStyle w:val="Ttulo2"/>
         <w:jc w:val="both"/>
       </w:pPr>
-      <w:bookmarkStart w:id="12" w:name="_Toc456598590"/>
-      <w:bookmarkStart w:id="13" w:name="_Toc456600921"/>
-      <w:bookmarkStart w:id="14" w:name="_Toc492783712"/>
+      <w:bookmarkStart w:id="13" w:name="_Toc456598590"/>
+      <w:bookmarkStart w:id="14" w:name="_Toc456600921"/>
+      <w:bookmarkStart w:id="15" w:name="_Toc492783712"/>
       <w:r>
         <w:t>References</w:t>
       </w:r>
-      <w:bookmarkEnd w:id="12"/>
       <w:bookmarkEnd w:id="13"/>
       <w:bookmarkEnd w:id="14"/>
+      <w:bookmarkEnd w:id="15"/>
     </w:p>
     <w:p>
       <w:pPr>
@@ -1213,7 +1287,49 @@
         <w:rPr>
           <w:lang w:val="es-CO"/>
         </w:rPr>
-        <w:t xml:space="preserve">IBM Rational Unified Process (2014) </w:t>
+        <w:t xml:space="preserve">IBM </w:t>
+      </w:r>
+      <w:proofErr w:type="spellStart"/>
+      <w:r>
+        <w:rPr>
+          <w:lang w:val="es-CO"/>
+        </w:rPr>
+        <w:t>Rational</w:t>
+      </w:r>
+      <w:proofErr w:type="spellEnd"/>
+      <w:r>
+        <w:rPr>
+          <w:lang w:val="es-CO"/>
+        </w:rPr>
+        <w:t xml:space="preserve"> </w:t>
+      </w:r>
+      <w:proofErr w:type="spellStart"/>
+      <w:r>
+        <w:rPr>
+          <w:lang w:val="es-CO"/>
+        </w:rPr>
+        <w:t>Unified</w:t>
+      </w:r>
+      <w:proofErr w:type="spellEnd"/>
+      <w:r>
+        <w:rPr>
+          <w:lang w:val="es-CO"/>
+        </w:rPr>
+        <w:t xml:space="preserve"> </w:t>
+      </w:r>
+      <w:proofErr w:type="spellStart"/>
+      <w:r>
+        <w:rPr>
+          <w:lang w:val="es-CO"/>
+        </w:rPr>
+        <w:t>Process</w:t>
+      </w:r>
+      <w:proofErr w:type="spellEnd"/>
+      <w:r>
+        <w:rPr>
+          <w:lang w:val="es-CO"/>
+        </w:rPr>
+        <w:t xml:space="preserve"> (2014) </w:t>
       </w:r>
       <w:hyperlink r:id="rId9" w:history="1">
         <w:r>
@@ -1242,15 +1358,15 @@
         <w:pStyle w:val="Ttulo2"/>
         <w:jc w:val="both"/>
       </w:pPr>
-      <w:bookmarkStart w:id="15" w:name="_Toc456598591"/>
-      <w:bookmarkStart w:id="16" w:name="_Toc456600922"/>
-      <w:bookmarkStart w:id="17" w:name="_Toc492783713"/>
+      <w:bookmarkStart w:id="16" w:name="_Toc456598591"/>
+      <w:bookmarkStart w:id="17" w:name="_Toc456600922"/>
+      <w:bookmarkStart w:id="18" w:name="_Toc492783713"/>
       <w:r>
         <w:t>Overview</w:t>
       </w:r>
-      <w:bookmarkEnd w:id="15"/>
       <w:bookmarkEnd w:id="16"/>
       <w:bookmarkEnd w:id="17"/>
+      <w:bookmarkEnd w:id="18"/>
     </w:p>
     <w:p>
       <w:pPr>
@@ -1264,7 +1380,35 @@
         <w:rPr>
           <w:lang w:val="es-CO"/>
         </w:rPr>
-        <w:t xml:space="preserve">El documento Integration Build Plan posee la descripción de los </w:t>
+        <w:t xml:space="preserve">El documento </w:t>
+      </w:r>
+      <w:proofErr w:type="spellStart"/>
+      <w:r>
+        <w:rPr>
+          <w:lang w:val="es-CO"/>
+        </w:rPr>
+        <w:t>Integration</w:t>
+      </w:r>
+      <w:proofErr w:type="spellEnd"/>
+      <w:r>
+        <w:rPr>
+          <w:lang w:val="es-CO"/>
+        </w:rPr>
+        <w:t xml:space="preserve"> </w:t>
+      </w:r>
+      <w:proofErr w:type="spellStart"/>
+      <w:r>
+        <w:rPr>
+          <w:lang w:val="es-CO"/>
+        </w:rPr>
+        <w:t>Build</w:t>
+      </w:r>
+      <w:proofErr w:type="spellEnd"/>
+      <w:r>
+        <w:rPr>
+          <w:lang w:val="es-CO"/>
+        </w:rPr>
+        <w:t xml:space="preserve"> Plan posee la descripción de los </w:t>
       </w:r>
       <w:r>
         <w:rPr>
@@ -1282,10 +1426,22 @@
         <w:rPr>
           <w:lang w:val="es-CO"/>
         </w:rPr>
-        <w:t>, en el cual quedan establecidas las entregas funcionales y la construcción de los build del proyecto.</w:t>
-      </w:r>
-      <w:bookmarkStart w:id="18" w:name="_GoBack"/>
-      <w:bookmarkEnd w:id="18"/>
+        <w:t xml:space="preserve">, en el cual quedan establecidas las entregas funcionales y la construcción de los </w:t>
+      </w:r>
+      <w:proofErr w:type="spellStart"/>
+      <w:r>
+        <w:rPr>
+          <w:lang w:val="es-CO"/>
+        </w:rPr>
+        <w:t>build</w:t>
+      </w:r>
+      <w:proofErr w:type="spellEnd"/>
+      <w:r>
+        <w:rPr>
+          <w:lang w:val="es-CO"/>
+        </w:rPr>
+        <w:t xml:space="preserve"> del proyecto.</w:t>
+      </w:r>
     </w:p>
     <w:p>
       <w:pPr>
@@ -1431,12 +1587,14 @@
           <w:lang w:val="es-CO"/>
         </w:rPr>
       </w:pPr>
+      <w:proofErr w:type="spellStart"/>
       <w:r>
         <w:rPr>
           <w:lang w:val="es-CO"/>
         </w:rPr>
         <w:t>Xampp</w:t>
       </w:r>
+      <w:proofErr w:type="spellEnd"/>
     </w:p>
     <w:p>
       <w:pPr>
@@ -1456,19 +1614,75 @@
         <w:rPr>
           <w:lang w:val="es-CO"/>
         </w:rPr>
-        <w:t xml:space="preserve">instaló el entorno para el desarrollo del proyecto, este consiste en xampp que trae predeterminado los servidores de aplicación </w:t>
-      </w:r>
-      <w:r>
-        <w:rPr>
-          <w:lang w:val="es-CO"/>
-        </w:rPr>
-        <w:t xml:space="preserve">apache y mysql, </w:t>
-      </w:r>
-      <w:r>
-        <w:rPr>
-          <w:lang w:val="es-CO"/>
-        </w:rPr>
-        <w:t>los framework Yii y bootstrap se</w:t>
+        <w:t xml:space="preserve">instaló el entorno para el desarrollo del proyecto, este consiste en </w:t>
+      </w:r>
+      <w:proofErr w:type="spellStart"/>
+      <w:r>
+        <w:rPr>
+          <w:lang w:val="es-CO"/>
+        </w:rPr>
+        <w:t>xampp</w:t>
+      </w:r>
+      <w:proofErr w:type="spellEnd"/>
+      <w:r>
+        <w:rPr>
+          <w:lang w:val="es-CO"/>
+        </w:rPr>
+        <w:t xml:space="preserve"> que trae predeterminado los servidores de aplicación </w:t>
+      </w:r>
+      <w:r>
+        <w:rPr>
+          <w:lang w:val="es-CO"/>
+        </w:rPr>
+        <w:t xml:space="preserve">apache y </w:t>
+      </w:r>
+      <w:proofErr w:type="spellStart"/>
+      <w:r>
+        <w:rPr>
+          <w:lang w:val="es-CO"/>
+        </w:rPr>
+        <w:t>mysql</w:t>
+      </w:r>
+      <w:proofErr w:type="spellEnd"/>
+      <w:r>
+        <w:rPr>
+          <w:lang w:val="es-CO"/>
+        </w:rPr>
+        <w:t xml:space="preserve">, </w:t>
+      </w:r>
+      <w:r>
+        <w:rPr>
+          <w:lang w:val="es-CO"/>
+        </w:rPr>
+        <w:t xml:space="preserve">los </w:t>
+      </w:r>
+      <w:proofErr w:type="spellStart"/>
+      <w:r>
+        <w:rPr>
+          <w:lang w:val="es-CO"/>
+        </w:rPr>
+        <w:t>framework</w:t>
+      </w:r>
+      <w:proofErr w:type="spellEnd"/>
+      <w:r>
+        <w:rPr>
+          <w:lang w:val="es-CO"/>
+        </w:rPr>
+        <w:t xml:space="preserve"> Yii y </w:t>
+      </w:r>
+      <w:proofErr w:type="spellStart"/>
+      <w:r>
+        <w:rPr>
+          <w:lang w:val="es-CO"/>
+        </w:rPr>
+        <w:t>bootstrap</w:t>
+      </w:r>
+      <w:proofErr w:type="spellEnd"/>
+      <w:r>
+        <w:rPr>
+          <w:lang w:val="es-CO"/>
+        </w:rPr>
+        <w:t xml:space="preserve"> se</w:t>
       </w:r>
       <w:r>
         <w:rPr>
@@ -1480,7 +1694,49 @@
         <w:rPr>
           <w:lang w:val="es-CO"/>
         </w:rPr>
-        <w:t xml:space="preserve"> en xampp y se versionan con la ayuda de git y github.</w:t>
+        <w:t xml:space="preserve"> en </w:t>
+      </w:r>
+      <w:proofErr w:type="spellStart"/>
+      <w:r>
+        <w:rPr>
+          <w:lang w:val="es-CO"/>
+        </w:rPr>
+        <w:t>xampp</w:t>
+      </w:r>
+      <w:proofErr w:type="spellEnd"/>
+      <w:r>
+        <w:rPr>
+          <w:lang w:val="es-CO"/>
+        </w:rPr>
+        <w:t xml:space="preserve"> y se versionan con la ayuda de </w:t>
+      </w:r>
+      <w:proofErr w:type="spellStart"/>
+      <w:r>
+        <w:rPr>
+          <w:lang w:val="es-CO"/>
+        </w:rPr>
+        <w:t>git</w:t>
+      </w:r>
+      <w:proofErr w:type="spellEnd"/>
+      <w:r>
+        <w:rPr>
+          <w:lang w:val="es-CO"/>
+        </w:rPr>
+        <w:t xml:space="preserve"> y </w:t>
+      </w:r>
+      <w:proofErr w:type="spellStart"/>
+      <w:r>
+        <w:rPr>
+          <w:lang w:val="es-CO"/>
+        </w:rPr>
+        <w:t>github</w:t>
+      </w:r>
+      <w:proofErr w:type="spellEnd"/>
+      <w:r>
+        <w:rPr>
+          <w:lang w:val="es-CO"/>
+        </w:rPr>
+        <w:t>.</w:t>
       </w:r>
     </w:p>
     <w:p>
@@ -1864,7 +2120,21 @@
         <w:rPr>
           <w:lang w:val="es-CO"/>
         </w:rPr>
-        <w:t>esté terminado para establecer los build del proyecto.</w:t>
+        <w:t xml:space="preserve">esté terminado para establecer los </w:t>
+      </w:r>
+      <w:proofErr w:type="spellStart"/>
+      <w:r>
+        <w:rPr>
+          <w:lang w:val="es-CO"/>
+        </w:rPr>
+        <w:t>build</w:t>
+      </w:r>
+      <w:proofErr w:type="spellEnd"/>
+      <w:r>
+        <w:rPr>
+          <w:lang w:val="es-CO"/>
+        </w:rPr>
+        <w:t xml:space="preserve"> del proyecto.</w:t>
       </w:r>
       <w:r>
         <w:rPr>
@@ -1910,7 +2180,21 @@
         <w:rPr>
           <w:lang w:val="es-CO"/>
         </w:rPr>
-        <w:t>Los build establecidos por el equipo de trabajo se distribuyen de la siguiente manera:</w:t>
+        <w:t xml:space="preserve">Los </w:t>
+      </w:r>
+      <w:proofErr w:type="spellStart"/>
+      <w:r>
+        <w:rPr>
+          <w:lang w:val="es-CO"/>
+        </w:rPr>
+        <w:t>build</w:t>
+      </w:r>
+      <w:proofErr w:type="spellEnd"/>
+      <w:r>
+        <w:rPr>
+          <w:lang w:val="es-CO"/>
+        </w:rPr>
+        <w:t xml:space="preserve"> establecidos por el equipo de trabajo se distribuyen de la siguiente manera:</w:t>
       </w:r>
     </w:p>
     <w:p>
@@ -1931,13 +2215,43 @@
           <w:b/>
           <w:lang w:val="es-CO"/>
         </w:rPr>
-        <w:t xml:space="preserve">Primer build: </w:t>
-      </w:r>
-      <w:r>
-        <w:rPr>
-          <w:lang w:val="es-CO"/>
-        </w:rPr>
-        <w:t>El primer build del proyecto se compondrá de las funcionalidades desarrolladas en el primer hito y se establecerá como el primer entregable estable.</w:t>
+        <w:t xml:space="preserve">Primer </w:t>
+      </w:r>
+      <w:proofErr w:type="spellStart"/>
+      <w:r>
+        <w:rPr>
+          <w:b/>
+          <w:lang w:val="es-CO"/>
+        </w:rPr>
+        <w:t>build</w:t>
+      </w:r>
+      <w:proofErr w:type="spellEnd"/>
+      <w:r>
+        <w:rPr>
+          <w:b/>
+          <w:lang w:val="es-CO"/>
+        </w:rPr>
+        <w:t xml:space="preserve">: </w:t>
+      </w:r>
+      <w:r>
+        <w:rPr>
+          <w:lang w:val="es-CO"/>
+        </w:rPr>
+        <w:t xml:space="preserve">El primer </w:t>
+      </w:r>
+      <w:proofErr w:type="spellStart"/>
+      <w:r>
+        <w:rPr>
+          <w:lang w:val="es-CO"/>
+        </w:rPr>
+        <w:t>build</w:t>
+      </w:r>
+      <w:proofErr w:type="spellEnd"/>
+      <w:r>
+        <w:rPr>
+          <w:lang w:val="es-CO"/>
+        </w:rPr>
+        <w:t xml:space="preserve"> del proyecto se compondrá de las funcionalidades desarrolladas en el primer hito y se establecerá como el primer entregable estable.</w:t>
       </w:r>
     </w:p>
     <w:p>
@@ -1958,13 +2272,43 @@
           <w:b/>
           <w:lang w:val="es-CO"/>
         </w:rPr>
-        <w:t xml:space="preserve">Segundo build: </w:t>
-      </w:r>
-      <w:r>
-        <w:rPr>
-          <w:lang w:val="es-CO"/>
-        </w:rPr>
-        <w:t>El segundo build del proyecto se compondrá con las funcionalidades desarrolladas en e</w:t>
+        <w:t xml:space="preserve">Segundo </w:t>
+      </w:r>
+      <w:proofErr w:type="spellStart"/>
+      <w:r>
+        <w:rPr>
+          <w:b/>
+          <w:lang w:val="es-CO"/>
+        </w:rPr>
+        <w:t>build</w:t>
+      </w:r>
+      <w:proofErr w:type="spellEnd"/>
+      <w:r>
+        <w:rPr>
+          <w:b/>
+          <w:lang w:val="es-CO"/>
+        </w:rPr>
+        <w:t xml:space="preserve">: </w:t>
+      </w:r>
+      <w:r>
+        <w:rPr>
+          <w:lang w:val="es-CO"/>
+        </w:rPr>
+        <w:t xml:space="preserve">El segundo </w:t>
+      </w:r>
+      <w:proofErr w:type="spellStart"/>
+      <w:r>
+        <w:rPr>
+          <w:lang w:val="es-CO"/>
+        </w:rPr>
+        <w:t>build</w:t>
+      </w:r>
+      <w:proofErr w:type="spellEnd"/>
+      <w:r>
+        <w:rPr>
+          <w:lang w:val="es-CO"/>
+        </w:rPr>
+        <w:t xml:space="preserve"> del proyecto se compondrá con las funcionalidades desarrolladas en e</w:t>
       </w:r>
       <w:r>
         <w:rPr>
@@ -1991,13 +2335,43 @@
           <w:b/>
           <w:lang w:val="es-CO"/>
         </w:rPr>
-        <w:t xml:space="preserve">Tercer build: </w:t>
-      </w:r>
-      <w:r>
-        <w:rPr>
-          <w:lang w:val="es-CO"/>
-        </w:rPr>
-        <w:t>El tercer build del proyecto se compondrá con las funcionalidades desarrolladas en el quinto y sexto hito.</w:t>
+        <w:t xml:space="preserve">Tercer </w:t>
+      </w:r>
+      <w:proofErr w:type="spellStart"/>
+      <w:r>
+        <w:rPr>
+          <w:b/>
+          <w:lang w:val="es-CO"/>
+        </w:rPr>
+        <w:t>build</w:t>
+      </w:r>
+      <w:proofErr w:type="spellEnd"/>
+      <w:r>
+        <w:rPr>
+          <w:b/>
+          <w:lang w:val="es-CO"/>
+        </w:rPr>
+        <w:t xml:space="preserve">: </w:t>
+      </w:r>
+      <w:r>
+        <w:rPr>
+          <w:lang w:val="es-CO"/>
+        </w:rPr>
+        <w:t xml:space="preserve">El tercer </w:t>
+      </w:r>
+      <w:proofErr w:type="spellStart"/>
+      <w:r>
+        <w:rPr>
+          <w:lang w:val="es-CO"/>
+        </w:rPr>
+        <w:t>build</w:t>
+      </w:r>
+      <w:proofErr w:type="spellEnd"/>
+      <w:r>
+        <w:rPr>
+          <w:lang w:val="es-CO"/>
+        </w:rPr>
+        <w:t xml:space="preserve"> del proyecto se compondrá con las funcionalidades desarrolladas en el quinto y sexto hito.</w:t>
       </w:r>
     </w:p>
     <w:sectPr>
@@ -2134,11 +2508,21 @@
           <w:r>
             <w:sym w:font="Symbol" w:char="F0D3"/>
           </w:r>
-          <w:fldSimple w:instr=" DOCPROPERTY &quot;Company&quot;  \* MERGEFORMAT ">
-            <w:r>
-              <w:t>&lt;Company Name&gt;</w:t>
-            </w:r>
-          </w:fldSimple>
+          <w:r>
+            <w:fldChar w:fldCharType="begin"/>
+          </w:r>
+          <w:r>
+            <w:instrText xml:space="preserve"> DOCPROPERTY "Company"  \* MERGEFORMAT </w:instrText>
+          </w:r>
+          <w:r>
+            <w:fldChar w:fldCharType="separate"/>
+          </w:r>
+          <w:r>
+            <w:t>&lt;Company Name&gt;</w:t>
+          </w:r>
+          <w:r>
+            <w:fldChar w:fldCharType="end"/>
+          </w:r>
           <w:r>
             <w:t xml:space="preserve">, </w:t>
           </w:r>
@@ -2431,11 +2815,21 @@
           <w:tcW w:w="6379" w:type="dxa"/>
         </w:tcPr>
         <w:p>
-          <w:fldSimple w:instr=" TITLE  \* MERGEFORMAT ">
-            <w:r>
-              <w:t>Integration Build Plan</w:t>
-            </w:r>
-          </w:fldSimple>
+          <w:r>
+            <w:fldChar w:fldCharType="begin"/>
+          </w:r>
+          <w:r>
+            <w:instrText xml:space="preserve"> TITLE  \* MERGEFORMAT </w:instrText>
+          </w:r>
+          <w:r>
+            <w:fldChar w:fldCharType="separate"/>
+          </w:r>
+          <w:r>
+            <w:t>Integration Build Plan</w:t>
+          </w:r>
+          <w:r>
+            <w:fldChar w:fldCharType="end"/>
+          </w:r>
         </w:p>
       </w:tc>
       <w:tc>
@@ -2460,7 +2854,7 @@
         </w:tcPr>
         <w:p>
           <w:r>
-            <w:t>IBP</w:t>
+            <w:t>PLN010</w:t>
           </w:r>
         </w:p>
       </w:tc>

</xml_diff>